<commit_message>
Added Cedric's (fake) CV
</commit_message>
<xml_diff>
--- a/Business Plan (Bus Entrep)/Keith - Oranisation_Management - Business Plan.docx
+++ b/Business Plan (Bus Entrep)/Keith - Oranisation_Management - Business Plan.docx
@@ -4815,17 +4815,7 @@
           <w:sz w:val="24"/>
           <w:szCs w:val="24"/>
         </w:rPr>
-        <w:t xml:space="preserve"> The organisation deals specifically with producing applications for Android devices, specialising</w:t>
-      </w:r>
-      <w:bookmarkStart w:id="22" w:name="_GoBack"/>
-      <w:bookmarkEnd w:id="22"/>
-      <w:r>
-        <w:rPr>
-          <w:rFonts w:ascii="Times New Roman" w:hAnsi="Times New Roman" w:cs="Times New Roman"/>
-          <w:sz w:val="24"/>
-          <w:szCs w:val="24"/>
-        </w:rPr>
-        <w:t xml:space="preserve"> in sound management and sound production.</w:t>
+        <w:t xml:space="preserve"> The organisation deals specifically with producing applications for Android devices, specialising in sound management and sound production.</w:t>
       </w:r>
       <w:r>
         <w:rPr>
@@ -4861,38 +4851,30 @@
           <w:rFonts w:ascii="Times New Roman" w:hAnsi="Times New Roman" w:cs="Times New Roman"/>
         </w:rPr>
       </w:pPr>
-      <w:bookmarkStart w:id="23" w:name="_Toc474324849"/>
+      <w:bookmarkStart w:id="22" w:name="_Toc474324849"/>
       <w:r>
         <w:rPr>
           <w:rFonts w:ascii="Times New Roman" w:hAnsi="Times New Roman" w:cs="Times New Roman"/>
         </w:rPr>
         <w:t>Management Overview</w:t>
       </w:r>
-      <w:bookmarkEnd w:id="23"/>
-    </w:p>
-    <w:p>
-      <w:pPr>
-        <w:rPr>
-          <w:rFonts w:ascii="Times New Roman" w:hAnsi="Times New Roman" w:cs="Times New Roman"/>
-          <w:sz w:val="24"/>
-          <w:szCs w:val="24"/>
-        </w:rPr>
-      </w:pPr>
-      <w:r>
-        <w:rPr>
-          <w:rFonts w:ascii="Times New Roman" w:hAnsi="Times New Roman" w:cs="Times New Roman"/>
-          <w:sz w:val="24"/>
-          <w:szCs w:val="24"/>
-        </w:rPr>
-        <w:t>Her</w:t>
-      </w:r>
-      <w:r>
-        <w:rPr>
-          <w:rFonts w:ascii="Times New Roman" w:hAnsi="Times New Roman" w:cs="Times New Roman"/>
-          <w:sz w:val="24"/>
-          <w:szCs w:val="24"/>
-        </w:rPr>
-        <w:t>e is some information on the key staff and their activities</w:t>
+      <w:bookmarkEnd w:id="22"/>
+    </w:p>
+    <w:p>
+      <w:pPr>
+        <w:rPr>
+          <w:rFonts w:ascii="Times New Roman" w:hAnsi="Times New Roman" w:cs="Times New Roman"/>
+          <w:sz w:val="24"/>
+          <w:szCs w:val="24"/>
+        </w:rPr>
+      </w:pPr>
+      <w:r>
+        <w:rPr>
+          <w:rFonts w:ascii="Times New Roman" w:hAnsi="Times New Roman" w:cs="Times New Roman"/>
+          <w:sz w:val="24"/>
+          <w:szCs w:val="24"/>
+        </w:rPr>
+        <w:t xml:space="preserve">The composition of the team is vital as everyone has known each other for a number of years and are comfortable in working with each other. The likes of Colin Allen’s education in accounting really grounds Cedric Vecchionacce and Patrick Lawlor, who are in marketing. Keith Feeney resolves any issues the team have and ensures the team is in good spirits and is willing to contribute to a project. </w:t>
       </w:r>
     </w:p>
     <w:p>
@@ -4944,71 +4926,72 @@
           <w:rFonts w:ascii="Times New Roman" w:hAnsi="Times New Roman" w:cs="Times New Roman"/>
           <w:sz w:val="24"/>
           <w:szCs w:val="24"/>
+          <w:u w:val="single"/>
+        </w:rPr>
+        <w:t>C.</w:t>
+      </w:r>
+      <w:r>
+        <w:rPr>
+          <w:rFonts w:ascii="Times New Roman" w:hAnsi="Times New Roman" w:cs="Times New Roman"/>
+          <w:sz w:val="24"/>
+          <w:szCs w:val="24"/>
+          <w:u w:val="single"/>
+        </w:rPr>
+        <w:t xml:space="preserve"> Vecchionacce </w:t>
+      </w:r>
+      <w:r>
+        <w:rPr>
+          <w:rFonts w:ascii="Times New Roman" w:hAnsi="Times New Roman" w:cs="Times New Roman"/>
+          <w:sz w:val="24"/>
+          <w:szCs w:val="24"/>
+          <w:u w:val="single"/>
+        </w:rPr>
+        <w:t>–</w:t>
+      </w:r>
+      <w:r>
+        <w:rPr>
+          <w:rFonts w:ascii="Times New Roman" w:hAnsi="Times New Roman" w:cs="Times New Roman"/>
+          <w:sz w:val="24"/>
+          <w:szCs w:val="24"/>
+          <w:u w:val="single"/>
+        </w:rPr>
+        <w:t xml:space="preserve"> </w:t>
+      </w:r>
+      <w:r>
+        <w:rPr>
+          <w:rFonts w:ascii="Times New Roman" w:hAnsi="Times New Roman" w:cs="Times New Roman"/>
+          <w:sz w:val="24"/>
+          <w:szCs w:val="24"/>
+          <w:u w:val="single"/>
+        </w:rPr>
+        <w:t>Managing Director</w:t>
+      </w:r>
+    </w:p>
+    <w:p>
+      <w:pPr>
+        <w:rPr>
+          <w:rFonts w:ascii="Times New Roman" w:hAnsi="Times New Roman" w:cs="Times New Roman"/>
+          <w:b/>
+          <w:sz w:val="24"/>
+          <w:szCs w:val="24"/>
+        </w:rPr>
+      </w:pPr>
+      <w:r>
+        <w:rPr>
+          <w:rFonts w:ascii="Times New Roman" w:hAnsi="Times New Roman" w:cs="Times New Roman"/>
+          <w:sz w:val="24"/>
+          <w:szCs w:val="24"/>
         </w:rPr>
         <w:tab/>
       </w:r>
       <w:r>
         <w:rPr>
           <w:rFonts w:ascii="Times New Roman" w:hAnsi="Times New Roman" w:cs="Times New Roman"/>
-          <w:sz w:val="24"/>
-          <w:szCs w:val="24"/>
-          <w:u w:val="single"/>
-        </w:rPr>
-        <w:t>C.</w:t>
-      </w:r>
-      <w:r>
-        <w:rPr>
-          <w:rFonts w:ascii="Times New Roman" w:hAnsi="Times New Roman" w:cs="Times New Roman"/>
-          <w:sz w:val="24"/>
-          <w:szCs w:val="24"/>
-          <w:u w:val="single"/>
-        </w:rPr>
-        <w:t xml:space="preserve"> Vecchionacce </w:t>
-      </w:r>
-      <w:r>
-        <w:rPr>
-          <w:rFonts w:ascii="Times New Roman" w:hAnsi="Times New Roman" w:cs="Times New Roman"/>
-          <w:sz w:val="24"/>
-          <w:szCs w:val="24"/>
-          <w:u w:val="single"/>
-        </w:rPr>
-        <w:t>–</w:t>
-      </w:r>
-      <w:r>
-        <w:rPr>
-          <w:rFonts w:ascii="Times New Roman" w:hAnsi="Times New Roman" w:cs="Times New Roman"/>
-          <w:sz w:val="24"/>
-          <w:szCs w:val="24"/>
-          <w:u w:val="single"/>
-        </w:rPr>
-        <w:t xml:space="preserve"> </w:t>
-      </w:r>
-      <w:r>
-        <w:rPr>
-          <w:rFonts w:ascii="Times New Roman" w:hAnsi="Times New Roman" w:cs="Times New Roman"/>
-          <w:sz w:val="24"/>
-          <w:szCs w:val="24"/>
-          <w:u w:val="single"/>
-        </w:rPr>
-        <w:t>Managing Director</w:t>
-      </w:r>
-    </w:p>
-    <w:p>
-      <w:pPr>
-        <w:rPr>
-          <w:rFonts w:ascii="Times New Roman" w:hAnsi="Times New Roman" w:cs="Times New Roman"/>
           <w:b/>
           <w:sz w:val="24"/>
           <w:szCs w:val="24"/>
         </w:rPr>
-      </w:pPr>
-      <w:r>
-        <w:rPr>
-          <w:rFonts w:ascii="Times New Roman" w:hAnsi="Times New Roman" w:cs="Times New Roman"/>
-          <w:sz w:val="24"/>
-          <w:szCs w:val="24"/>
-        </w:rPr>
-        <w:tab/>
+        <w:t>Sales &amp; M</w:t>
       </w:r>
       <w:r>
         <w:rPr>
@@ -5017,7 +5000,7 @@
           <w:sz w:val="24"/>
           <w:szCs w:val="24"/>
         </w:rPr>
-        <w:t>Marketing</w:t>
+        <w:t>arketing</w:t>
       </w:r>
     </w:p>
     <w:p>
@@ -5180,13 +5163,45 @@
           <w:rFonts w:ascii="Times New Roman" w:hAnsi="Times New Roman" w:cs="Times New Roman"/>
           <w:sz w:val="24"/>
           <w:szCs w:val="24"/>
+        </w:rPr>
+      </w:pPr>
+      <w:r>
+        <w:rPr>
+          <w:rFonts w:ascii="Times New Roman" w:hAnsi="Times New Roman" w:cs="Times New Roman"/>
+          <w:sz w:val="24"/>
+          <w:szCs w:val="24"/>
+        </w:rPr>
+        <w:t xml:space="preserve">Cedric </w:t>
+      </w:r>
+      <w:r>
+        <w:rPr>
+          <w:rFonts w:ascii="Times New Roman" w:hAnsi="Times New Roman" w:cs="Times New Roman"/>
+          <w:sz w:val="24"/>
+          <w:szCs w:val="24"/>
+        </w:rPr>
+        <w:t>Vecchionacce has</w:t>
+      </w:r>
+      <w:r>
+        <w:rPr>
+          <w:rFonts w:ascii="Times New Roman" w:hAnsi="Times New Roman" w:cs="Times New Roman"/>
+          <w:sz w:val="24"/>
+          <w:szCs w:val="24"/>
+        </w:rPr>
+        <w:t xml:space="preserve"> worked for some major companies including Facebook. Facebook is currently thriving. Cedric was one of the people who suggested to have ads in the Facebook newsfeed. </w:t>
+      </w:r>
+    </w:p>
+    <w:p>
+      <w:pPr>
+        <w:rPr>
+          <w:rFonts w:ascii="Times New Roman" w:hAnsi="Times New Roman" w:cs="Times New Roman"/>
+          <w:sz w:val="24"/>
+          <w:szCs w:val="24"/>
           <w:u w:val="single"/>
         </w:rPr>
       </w:pPr>
     </w:p>
     <w:p>
       <w:pPr>
-        <w:ind w:firstLine="720"/>
         <w:rPr>
           <w:rFonts w:ascii="Times New Roman" w:hAnsi="Times New Roman" w:cs="Times New Roman"/>
           <w:sz w:val="24"/>
@@ -5194,13 +5209,23 @@
           <w:u w:val="single"/>
         </w:rPr>
       </w:pPr>
-      <w:r>
+    </w:p>
+    <w:p>
+      <w:pPr>
         <w:rPr>
           <w:rFonts w:ascii="Times New Roman" w:hAnsi="Times New Roman" w:cs="Times New Roman"/>
           <w:sz w:val="24"/>
           <w:szCs w:val="24"/>
           <w:u w:val="single"/>
         </w:rPr>
+      </w:pPr>
+      <w:r>
+        <w:rPr>
+          <w:rFonts w:ascii="Times New Roman" w:hAnsi="Times New Roman" w:cs="Times New Roman"/>
+          <w:sz w:val="24"/>
+          <w:szCs w:val="24"/>
+          <w:u w:val="single"/>
+        </w:rPr>
         <w:t>P. Lawlor</w:t>
       </w:r>
       <w:r>
@@ -5265,6 +5290,15 @@
           <w:szCs w:val="24"/>
         </w:rPr>
         <w:t>Marketing</w:t>
+      </w:r>
+      <w:r>
+        <w:rPr>
+          <w:rFonts w:ascii="Times New Roman" w:hAnsi="Times New Roman" w:cs="Times New Roman"/>
+          <w:b/>
+          <w:sz w:val="24"/>
+          <w:szCs w:val="24"/>
+        </w:rPr>
+        <w:t xml:space="preserve"> Analyst</w:t>
       </w:r>
     </w:p>
     <w:p>
@@ -5388,13 +5422,39 @@
           <w:rFonts w:ascii="Times New Roman" w:hAnsi="Times New Roman" w:cs="Times New Roman"/>
           <w:sz w:val="24"/>
           <w:szCs w:val="24"/>
+        </w:rPr>
+      </w:pPr>
+      <w:r>
+        <w:rPr>
+          <w:rFonts w:ascii="Times New Roman" w:hAnsi="Times New Roman" w:cs="Times New Roman"/>
+          <w:sz w:val="24"/>
+          <w:szCs w:val="24"/>
+        </w:rPr>
+        <w:t xml:space="preserve">Patrick has worked for the likes of Intel and Facebook. Patrick has analysed the market around Facebook and its competitors for a number of years. </w:t>
+      </w:r>
+    </w:p>
+    <w:p>
+      <w:pPr>
+        <w:rPr>
+          <w:rFonts w:ascii="Times New Roman" w:hAnsi="Times New Roman" w:cs="Times New Roman"/>
+          <w:sz w:val="24"/>
+          <w:szCs w:val="24"/>
           <w:u w:val="single"/>
         </w:rPr>
       </w:pPr>
     </w:p>
     <w:p>
       <w:pPr>
-        <w:ind w:firstLine="720"/>
+        <w:rPr>
+          <w:rFonts w:ascii="Times New Roman" w:hAnsi="Times New Roman" w:cs="Times New Roman"/>
+          <w:sz w:val="24"/>
+          <w:szCs w:val="24"/>
+          <w:u w:val="single"/>
+        </w:rPr>
+      </w:pPr>
+    </w:p>
+    <w:p>
+      <w:pPr>
         <w:rPr>
           <w:rFonts w:ascii="Times New Roman" w:hAnsi="Times New Roman" w:cs="Times New Roman"/>
           <w:sz w:val="24"/>
@@ -5603,13 +5663,29 @@
           <w:rFonts w:ascii="Times New Roman" w:hAnsi="Times New Roman" w:cs="Times New Roman"/>
           <w:sz w:val="24"/>
           <w:szCs w:val="24"/>
+        </w:rPr>
+      </w:pPr>
+      <w:r>
+        <w:rPr>
+          <w:rFonts w:ascii="Times New Roman" w:hAnsi="Times New Roman" w:cs="Times New Roman"/>
+          <w:sz w:val="24"/>
+          <w:szCs w:val="24"/>
+        </w:rPr>
+        <w:t xml:space="preserve">Keith has worked for Amazon for a number of years. Keith has dealt with employee relations, payroll and training at Amazon’s Ireland offices. </w:t>
+      </w:r>
+    </w:p>
+    <w:p>
+      <w:pPr>
+        <w:rPr>
+          <w:rFonts w:ascii="Times New Roman" w:hAnsi="Times New Roman" w:cs="Times New Roman"/>
+          <w:sz w:val="24"/>
+          <w:szCs w:val="24"/>
           <w:u w:val="single"/>
         </w:rPr>
       </w:pPr>
     </w:p>
     <w:p>
       <w:pPr>
-        <w:ind w:firstLine="720"/>
         <w:rPr>
           <w:rFonts w:ascii="Times New Roman" w:hAnsi="Times New Roman" w:cs="Times New Roman"/>
           <w:sz w:val="24"/>
@@ -5624,7 +5700,6 @@
           <w:szCs w:val="24"/>
           <w:u w:val="single"/>
         </w:rPr>
-        <w:lastRenderedPageBreak/>
         <w:t>F. McMorrow</w:t>
       </w:r>
       <w:r>
@@ -5819,13 +5894,45 @@
           <w:rFonts w:ascii="Times New Roman" w:hAnsi="Times New Roman" w:cs="Times New Roman"/>
           <w:sz w:val="24"/>
           <w:szCs w:val="24"/>
+        </w:rPr>
+      </w:pPr>
+      <w:r>
+        <w:rPr>
+          <w:rFonts w:ascii="Times New Roman" w:hAnsi="Times New Roman" w:cs="Times New Roman"/>
+          <w:sz w:val="24"/>
+          <w:szCs w:val="24"/>
+        </w:rPr>
+        <w:t>Fearghal has worked for LinkedIn and Amazon. Fearghal has been a Production Manager for a number of y</w:t>
+      </w:r>
+      <w:r>
+        <w:rPr>
+          <w:rFonts w:ascii="Times New Roman" w:hAnsi="Times New Roman" w:cs="Times New Roman"/>
+          <w:sz w:val="24"/>
+          <w:szCs w:val="24"/>
+        </w:rPr>
+        <w:t>ears and has managed an Amazon w</w:t>
+      </w:r>
+      <w:r>
+        <w:rPr>
+          <w:rFonts w:ascii="Times New Roman" w:hAnsi="Times New Roman" w:cs="Times New Roman"/>
+          <w:sz w:val="24"/>
+          <w:szCs w:val="24"/>
+        </w:rPr>
+        <w:t xml:space="preserve">arehouse. </w:t>
+      </w:r>
+    </w:p>
+    <w:p>
+      <w:pPr>
+        <w:rPr>
+          <w:rFonts w:ascii="Times New Roman" w:hAnsi="Times New Roman" w:cs="Times New Roman"/>
+          <w:sz w:val="24"/>
+          <w:szCs w:val="24"/>
           <w:u w:val="single"/>
         </w:rPr>
       </w:pPr>
     </w:p>
     <w:p>
       <w:pPr>
-        <w:ind w:firstLine="720"/>
         <w:rPr>
           <w:rFonts w:ascii="Times New Roman" w:hAnsi="Times New Roman" w:cs="Times New Roman"/>
           <w:sz w:val="24"/>
@@ -6058,6 +6165,51 @@
           <w:rFonts w:ascii="Times New Roman" w:hAnsi="Times New Roman" w:cs="Times New Roman"/>
           <w:sz w:val="24"/>
           <w:szCs w:val="24"/>
+        </w:rPr>
+      </w:pPr>
+      <w:r>
+        <w:rPr>
+          <w:rFonts w:ascii="Times New Roman" w:hAnsi="Times New Roman" w:cs="Times New Roman"/>
+          <w:sz w:val="24"/>
+          <w:szCs w:val="24"/>
+        </w:rPr>
+        <w:t>Colin has worked for LinkedIn for many years. Colin has contributed to keeping LinkedIn operating</w:t>
+      </w:r>
+      <w:r>
+        <w:rPr>
+          <w:rFonts w:ascii="Times New Roman" w:hAnsi="Times New Roman" w:cs="Times New Roman"/>
+          <w:sz w:val="24"/>
+          <w:szCs w:val="24"/>
+        </w:rPr>
+        <w:t xml:space="preserve"> by</w:t>
+      </w:r>
+      <w:bookmarkStart w:id="23" w:name="_GoBack"/>
+      <w:bookmarkEnd w:id="23"/>
+      <w:r>
+        <w:rPr>
+          <w:rFonts w:ascii="Times New Roman" w:hAnsi="Times New Roman" w:cs="Times New Roman"/>
+          <w:sz w:val="24"/>
+          <w:szCs w:val="24"/>
+        </w:rPr>
+        <w:t xml:space="preserve"> correctly predicting the finances for the company</w:t>
+      </w:r>
+      <w:r>
+        <w:rPr>
+          <w:rFonts w:ascii="Times New Roman" w:hAnsi="Times New Roman" w:cs="Times New Roman"/>
+          <w:sz w:val="24"/>
+          <w:szCs w:val="24"/>
+        </w:rPr>
+        <w:t xml:space="preserve">. Colin is excellent in decision making. </w:t>
+      </w:r>
+    </w:p>
+    <w:p>
+      <w:pPr>
+        <w:pStyle w:val="ListParagraph"/>
+        <w:ind w:left="1800"/>
+        <w:rPr>
+          <w:rFonts w:ascii="Times New Roman" w:hAnsi="Times New Roman" w:cs="Times New Roman"/>
+          <w:sz w:val="24"/>
+          <w:szCs w:val="24"/>
           <w:u w:val="single"/>
         </w:rPr>
       </w:pPr>
@@ -6068,6 +6220,16 @@
           <w:rFonts w:ascii="Times New Roman" w:hAnsi="Times New Roman" w:cs="Times New Roman"/>
           <w:sz w:val="24"/>
           <w:szCs w:val="24"/>
+          <w:u w:val="single"/>
+        </w:rPr>
+      </w:pPr>
+    </w:p>
+    <w:p>
+      <w:pPr>
+        <w:rPr>
+          <w:rFonts w:ascii="Times New Roman" w:hAnsi="Times New Roman" w:cs="Times New Roman"/>
+          <w:sz w:val="24"/>
+          <w:szCs w:val="24"/>
         </w:rPr>
       </w:pPr>
       <w:r>
@@ -6109,27 +6271,6 @@
     </w:p>
     <w:p>
       <w:pPr>
-        <w:rPr>
-          <w:rFonts w:ascii="Times New Roman" w:hAnsi="Times New Roman" w:cs="Times New Roman"/>
-          <w:sz w:val="24"/>
-          <w:szCs w:val="24"/>
-          <w:u w:val="single"/>
-        </w:rPr>
-      </w:pPr>
-    </w:p>
-    <w:p>
-      <w:pPr>
-        <w:rPr>
-          <w:rFonts w:ascii="Times New Roman" w:hAnsi="Times New Roman" w:cs="Times New Roman"/>
-          <w:sz w:val="24"/>
-          <w:szCs w:val="24"/>
-          <w:u w:val="single"/>
-        </w:rPr>
-      </w:pPr>
-    </w:p>
-    <w:p>
-      <w:pPr>
-        <w:ind w:left="720"/>
         <w:rPr>
           <w:rFonts w:ascii="Times New Roman" w:hAnsi="Times New Roman" w:cs="Times New Roman"/>
           <w:sz w:val="24"/>
@@ -6405,10 +6546,22 @@
         <w:pStyle w:val="Heading2"/>
         <w:spacing w:line="360" w:lineRule="auto"/>
         <w:rPr>
-          <w:rFonts w:ascii="Times New Roman" w:hAnsi="Times New Roman" w:cs="Times New Roman"/>
+          <w:rFonts w:asciiTheme="minorHAnsi" w:eastAsiaTheme="minorHAnsi" w:hAnsiTheme="minorHAnsi" w:cstheme="minorBidi"/>
+          <w:color w:val="auto"/>
+          <w:sz w:val="22"/>
+          <w:szCs w:val="22"/>
         </w:rPr>
       </w:pPr>
       <w:bookmarkStart w:id="37" w:name="_Toc474324863"/>
+    </w:p>
+    <w:p>
+      <w:pPr>
+        <w:pStyle w:val="Heading2"/>
+        <w:spacing w:line="360" w:lineRule="auto"/>
+        <w:rPr>
+          <w:rFonts w:ascii="Times New Roman" w:hAnsi="Times New Roman" w:cs="Times New Roman"/>
+        </w:rPr>
+      </w:pPr>
       <w:r>
         <w:rPr>
           <w:rFonts w:ascii="Times New Roman" w:hAnsi="Times New Roman" w:cs="Times New Roman"/>
@@ -6439,10 +6592,22 @@
         <w:pStyle w:val="Heading2"/>
         <w:spacing w:line="360" w:lineRule="auto"/>
         <w:rPr>
-          <w:rFonts w:ascii="Times New Roman" w:hAnsi="Times New Roman" w:cs="Times New Roman"/>
+          <w:rFonts w:asciiTheme="minorHAnsi" w:eastAsiaTheme="minorHAnsi" w:hAnsiTheme="minorHAnsi" w:cstheme="minorBidi"/>
+          <w:color w:val="auto"/>
+          <w:sz w:val="22"/>
+          <w:szCs w:val="22"/>
         </w:rPr>
       </w:pPr>
       <w:bookmarkStart w:id="39" w:name="_Toc474324865"/>
+    </w:p>
+    <w:p>
+      <w:pPr>
+        <w:pStyle w:val="Heading2"/>
+        <w:spacing w:line="360" w:lineRule="auto"/>
+        <w:rPr>
+          <w:rFonts w:ascii="Times New Roman" w:hAnsi="Times New Roman" w:cs="Times New Roman"/>
+        </w:rPr>
+      </w:pPr>
       <w:r>
         <w:rPr>
           <w:rFonts w:ascii="Times New Roman" w:hAnsi="Times New Roman" w:cs="Times New Roman"/>
@@ -6473,10 +6638,22 @@
         <w:pStyle w:val="Heading2"/>
         <w:spacing w:line="360" w:lineRule="auto"/>
         <w:rPr>
-          <w:rFonts w:ascii="Times New Roman" w:hAnsi="Times New Roman" w:cs="Times New Roman"/>
+          <w:rFonts w:asciiTheme="minorHAnsi" w:eastAsiaTheme="minorHAnsi" w:hAnsiTheme="minorHAnsi" w:cstheme="minorBidi"/>
+          <w:color w:val="auto"/>
+          <w:sz w:val="22"/>
+          <w:szCs w:val="22"/>
         </w:rPr>
       </w:pPr>
       <w:bookmarkStart w:id="41" w:name="_Toc474324867"/>
+    </w:p>
+    <w:p>
+      <w:pPr>
+        <w:pStyle w:val="Heading2"/>
+        <w:spacing w:line="360" w:lineRule="auto"/>
+        <w:rPr>
+          <w:rFonts w:ascii="Times New Roman" w:hAnsi="Times New Roman" w:cs="Times New Roman"/>
+        </w:rPr>
+      </w:pPr>
       <w:r>
         <w:rPr>
           <w:rFonts w:ascii="Times New Roman" w:hAnsi="Times New Roman" w:cs="Times New Roman"/>
@@ -6507,10 +6684,22 @@
         <w:pStyle w:val="Heading2"/>
         <w:spacing w:line="360" w:lineRule="auto"/>
         <w:rPr>
-          <w:rFonts w:ascii="Times New Roman" w:hAnsi="Times New Roman" w:cs="Times New Roman"/>
+          <w:rFonts w:asciiTheme="minorHAnsi" w:eastAsiaTheme="minorHAnsi" w:hAnsiTheme="minorHAnsi" w:cstheme="minorBidi"/>
+          <w:color w:val="auto"/>
+          <w:sz w:val="22"/>
+          <w:szCs w:val="22"/>
         </w:rPr>
       </w:pPr>
       <w:bookmarkStart w:id="43" w:name="_Toc474324869"/>
+    </w:p>
+    <w:p>
+      <w:pPr>
+        <w:pStyle w:val="Heading2"/>
+        <w:spacing w:line="360" w:lineRule="auto"/>
+        <w:rPr>
+          <w:rFonts w:ascii="Times New Roman" w:hAnsi="Times New Roman" w:cs="Times New Roman"/>
+        </w:rPr>
+      </w:pPr>
       <w:r>
         <w:rPr>
           <w:rFonts w:ascii="Times New Roman" w:hAnsi="Times New Roman" w:cs="Times New Roman"/>
@@ -6541,14 +6730,27 @@
         <w:pStyle w:val="Heading2"/>
         <w:spacing w:line="360" w:lineRule="auto"/>
         <w:rPr>
-          <w:rFonts w:ascii="Times New Roman" w:hAnsi="Times New Roman" w:cs="Times New Roman"/>
+          <w:rFonts w:asciiTheme="minorHAnsi" w:eastAsiaTheme="minorHAnsi" w:hAnsiTheme="minorHAnsi" w:cstheme="minorBidi"/>
+          <w:color w:val="auto"/>
+          <w:sz w:val="22"/>
+          <w:szCs w:val="22"/>
         </w:rPr>
       </w:pPr>
       <w:bookmarkStart w:id="45" w:name="_Toc474324871"/>
-      <w:r>
-        <w:rPr>
-          <w:rFonts w:ascii="Times New Roman" w:hAnsi="Times New Roman" w:cs="Times New Roman"/>
-        </w:rPr>
+    </w:p>
+    <w:p>
+      <w:pPr>
+        <w:pStyle w:val="Heading2"/>
+        <w:spacing w:line="360" w:lineRule="auto"/>
+        <w:rPr>
+          <w:rFonts w:ascii="Times New Roman" w:hAnsi="Times New Roman" w:cs="Times New Roman"/>
+        </w:rPr>
+      </w:pPr>
+      <w:r>
+        <w:rPr>
+          <w:rFonts w:ascii="Times New Roman" w:hAnsi="Times New Roman" w:cs="Times New Roman"/>
+        </w:rPr>
+        <w:lastRenderedPageBreak/>
         <w:t>Appendix F</w:t>
       </w:r>
       <w:bookmarkEnd w:id="45"/>
@@ -6570,6 +6772,7 @@
       </w:r>
       <w:bookmarkEnd w:id="46"/>
     </w:p>
+    <w:p/>
     <w:p>
       <w:pPr>
         <w:spacing w:line="360" w:lineRule="auto"/>
@@ -8105,7 +8308,7 @@
 </file>
 
 <file path=customXml/itemProps1.xml><?xml version="1.0" encoding="utf-8"?>
-<ds:datastoreItem xmlns:ds="http://schemas.openxmlformats.org/officeDocument/2006/customXml" ds:itemID="{7F4820FE-BD89-4684-8144-105D2AE31014}">
+<ds:datastoreItem xmlns:ds="http://schemas.openxmlformats.org/officeDocument/2006/customXml" ds:itemID="{5CBCDC1F-AC8C-4BAE-9AEA-CFED5F6328E2}">
   <ds:schemaRefs>
     <ds:schemaRef ds:uri="http://schemas.openxmlformats.org/officeDocument/2006/bibliography"/>
   </ds:schemaRefs>

</xml_diff>